<commit_message>
[CHANGE/RECOLTE] rectifie struct recolte
</commit_message>
<xml_diff>
--- a/Changement sur les structs.docx
+++ b/Changement sur les structs.docx
@@ -322,11 +322,439 @@
           <w:b/>
           <w:bCs/>
         </w:rPr>
-        <w:t>Tout est on-chain.</w:t>
-      </w:r>
-    </w:p>
-    <w:p>
-      <w:pPr>
+        <w:t>On-</w:t>
+      </w:r>
+      <w:proofErr w:type="spellStart"/>
+      <w:r>
+        <w:rPr>
+          <w:b/>
+          <w:bCs/>
+        </w:rPr>
+        <w:t>chain</w:t>
+      </w:r>
+      <w:proofErr w:type="spellEnd"/>
+      <w:r>
+        <w:rPr>
+          <w:b/>
+          <w:bCs/>
+        </w:rPr>
+        <w:t> :</w:t>
+      </w:r>
+    </w:p>
+    <w:p>
+      <w:pPr>
+        <w:pStyle w:val="Paragraphedeliste"/>
+        <w:numPr>
+          <w:ilvl w:val="0"/>
+          <w:numId w:val="8"/>
+        </w:numPr>
+        <w:rPr>
+          <w:lang w:val="fr-MG"/>
+        </w:rPr>
+      </w:pPr>
+      <w:proofErr w:type="gramStart"/>
+      <w:r>
+        <w:rPr>
+          <w:lang w:val="fr-MG"/>
+        </w:rPr>
+        <w:t>uint</w:t>
+      </w:r>
+      <w:proofErr w:type="gramEnd"/>
+      <w:r>
+        <w:rPr>
+          <w:lang w:val="fr-MG"/>
+        </w:rPr>
+        <w:t>32 id;</w:t>
+      </w:r>
+    </w:p>
+    <w:p>
+      <w:pPr>
+        <w:pStyle w:val="Paragraphedeliste"/>
+        <w:numPr>
+          <w:ilvl w:val="0"/>
+          <w:numId w:val="8"/>
+        </w:numPr>
+        <w:rPr>
+          <w:lang w:val="fr-MG"/>
+        </w:rPr>
+      </w:pPr>
+      <w:proofErr w:type="gramStart"/>
+      <w:r>
+        <w:rPr>
+          <w:lang w:val="fr-MG"/>
+        </w:rPr>
+        <w:t>uint</w:t>
+      </w:r>
+      <w:proofErr w:type="gramEnd"/>
+      <w:r>
+        <w:rPr>
+          <w:lang w:val="fr-MG"/>
+        </w:rPr>
+        <w:t xml:space="preserve">32[] </w:t>
+      </w:r>
+      <w:proofErr w:type="spellStart"/>
+      <w:r>
+        <w:rPr>
+          <w:lang w:val="fr-MG"/>
+        </w:rPr>
+        <w:t>idParcelle</w:t>
+      </w:r>
+      <w:proofErr w:type="spellEnd"/>
+      <w:r>
+        <w:rPr>
+          <w:lang w:val="fr-MG"/>
+        </w:rPr>
+        <w:t>;</w:t>
+      </w:r>
+    </w:p>
+    <w:p>
+      <w:pPr>
+        <w:pStyle w:val="Paragraphedeliste"/>
+        <w:numPr>
+          <w:ilvl w:val="0"/>
+          <w:numId w:val="8"/>
+        </w:numPr>
+        <w:rPr>
+          <w:lang w:val="fr-MG"/>
+        </w:rPr>
+      </w:pPr>
+      <w:proofErr w:type="gramStart"/>
+      <w:r>
+        <w:rPr>
+          <w:lang w:val="fr-MG"/>
+        </w:rPr>
+        <w:t>uint</w:t>
+      </w:r>
+      <w:proofErr w:type="gramEnd"/>
+      <w:r>
+        <w:rPr>
+          <w:lang w:val="fr-MG"/>
+        </w:rPr>
+        <w:t xml:space="preserve">32 </w:t>
+      </w:r>
+      <w:proofErr w:type="spellStart"/>
+      <w:r>
+        <w:rPr>
+          <w:lang w:val="fr-MG"/>
+        </w:rPr>
+        <w:t>quantite</w:t>
+      </w:r>
+      <w:proofErr w:type="spellEnd"/>
+      <w:r>
+        <w:rPr>
+          <w:lang w:val="fr-MG"/>
+        </w:rPr>
+        <w:t>;</w:t>
+      </w:r>
+    </w:p>
+    <w:p>
+      <w:pPr>
+        <w:pStyle w:val="Paragraphedeliste"/>
+        <w:numPr>
+          <w:ilvl w:val="0"/>
+          <w:numId w:val="8"/>
+        </w:numPr>
+        <w:rPr>
+          <w:lang w:val="fr-MG"/>
+        </w:rPr>
+      </w:pPr>
+      <w:proofErr w:type="gramStart"/>
+      <w:r>
+        <w:rPr>
+          <w:lang w:val="fr-MG"/>
+        </w:rPr>
+        <w:t>uint</w:t>
+      </w:r>
+      <w:proofErr w:type="gramEnd"/>
+      <w:r>
+        <w:rPr>
+          <w:lang w:val="fr-MG"/>
+        </w:rPr>
+        <w:t xml:space="preserve">32 </w:t>
+      </w:r>
+      <w:proofErr w:type="spellStart"/>
+      <w:r>
+        <w:rPr>
+          <w:lang w:val="fr-MG"/>
+        </w:rPr>
+        <w:t>prixUnit</w:t>
+      </w:r>
+      <w:proofErr w:type="spellEnd"/>
+      <w:r>
+        <w:rPr>
+          <w:lang w:val="fr-MG"/>
+        </w:rPr>
+        <w:t>;</w:t>
+      </w:r>
+    </w:p>
+    <w:p>
+      <w:pPr>
+        <w:pStyle w:val="Paragraphedeliste"/>
+        <w:numPr>
+          <w:ilvl w:val="0"/>
+          <w:numId w:val="8"/>
+        </w:numPr>
+        <w:rPr>
+          <w:lang w:val="fr-MG"/>
+        </w:rPr>
+      </w:pPr>
+      <w:proofErr w:type="spellStart"/>
+      <w:proofErr w:type="gramStart"/>
+      <w:r>
+        <w:rPr>
+          <w:lang w:val="fr-MG"/>
+        </w:rPr>
+        <w:t>bool</w:t>
+      </w:r>
+      <w:proofErr w:type="spellEnd"/>
+      <w:proofErr w:type="gramEnd"/>
+      <w:r>
+        <w:rPr>
+          <w:lang w:val="fr-MG"/>
+        </w:rPr>
+        <w:t xml:space="preserve"> certifie;</w:t>
+      </w:r>
+    </w:p>
+    <w:p>
+      <w:pPr>
+        <w:pStyle w:val="Paragraphedeliste"/>
+        <w:numPr>
+          <w:ilvl w:val="0"/>
+          <w:numId w:val="8"/>
+        </w:numPr>
+        <w:rPr>
+          <w:lang w:val="fr-MG"/>
+        </w:rPr>
+      </w:pPr>
+      <w:proofErr w:type="gramStart"/>
+      <w:r>
+        <w:rPr>
+          <w:lang w:val="fr-MG"/>
+        </w:rPr>
+        <w:t>string</w:t>
+      </w:r>
+      <w:proofErr w:type="gramEnd"/>
+      <w:r>
+        <w:rPr>
+          <w:lang w:val="fr-MG"/>
+        </w:rPr>
+        <w:t xml:space="preserve"> </w:t>
+      </w:r>
+      <w:proofErr w:type="spellStart"/>
+      <w:r>
+        <w:rPr>
+          <w:lang w:val="fr-MG"/>
+        </w:rPr>
+        <w:t>certificatPhytosanitaire</w:t>
+      </w:r>
+      <w:proofErr w:type="spellEnd"/>
+      <w:r>
+        <w:rPr>
+          <w:lang w:val="fr-MG"/>
+        </w:rPr>
+        <w:t>;</w:t>
+      </w:r>
+    </w:p>
+    <w:p>
+      <w:pPr>
+        <w:pStyle w:val="Paragraphedeliste"/>
+        <w:numPr>
+          <w:ilvl w:val="0"/>
+          <w:numId w:val="8"/>
+        </w:numPr>
+        <w:rPr>
+          <w:lang w:val="fr-MG"/>
+        </w:rPr>
+      </w:pPr>
+      <w:proofErr w:type="spellStart"/>
+      <w:proofErr w:type="gramStart"/>
+      <w:r>
+        <w:rPr>
+          <w:lang w:val="fr-MG"/>
+        </w:rPr>
+        <w:t>address</w:t>
+      </w:r>
+      <w:proofErr w:type="spellEnd"/>
+      <w:proofErr w:type="gramEnd"/>
+      <w:r>
+        <w:rPr>
+          <w:lang w:val="fr-MG"/>
+        </w:rPr>
+        <w:t xml:space="preserve"> producteur;</w:t>
+      </w:r>
+    </w:p>
+    <w:p>
+      <w:pPr>
+        <w:pStyle w:val="Paragraphedeliste"/>
+        <w:numPr>
+          <w:ilvl w:val="0"/>
+          <w:numId w:val="8"/>
+        </w:numPr>
+        <w:rPr>
+          <w:lang w:val="fr-MG"/>
+        </w:rPr>
+      </w:pPr>
+      <w:r>
+        <w:t xml:space="preserve">string </w:t>
+      </w:r>
+      <w:proofErr w:type="spellStart"/>
+      <w:r>
+        <w:t>hashMerkle</w:t>
+      </w:r>
+      <w:proofErr w:type="spellEnd"/>
+      <w:r>
+        <w:t> ;</w:t>
+      </w:r>
+    </w:p>
+    <w:p>
+      <w:pPr>
+        <w:rPr>
+          <w:b/>
+          <w:bCs/>
+        </w:rPr>
+      </w:pPr>
+      <w:r>
+        <w:rPr>
+          <w:b/>
+          <w:bCs/>
+        </w:rPr>
+        <w:t>Off-</w:t>
+      </w:r>
+      <w:proofErr w:type="spellStart"/>
+      <w:r>
+        <w:rPr>
+          <w:b/>
+          <w:bCs/>
+        </w:rPr>
+        <w:t>chain</w:t>
+      </w:r>
+      <w:proofErr w:type="spellEnd"/>
+      <w:r>
+        <w:rPr>
+          <w:b/>
+          <w:bCs/>
+        </w:rPr>
+        <w:t> :</w:t>
+      </w:r>
+    </w:p>
+    <w:p>
+      <w:pPr>
+        <w:pStyle w:val="Paragraphedeliste"/>
+        <w:numPr>
+          <w:ilvl w:val="0"/>
+          <w:numId w:val="9"/>
+        </w:numPr>
+        <w:rPr>
+          <w:b/>
+          <w:bCs/>
+        </w:rPr>
+      </w:pPr>
+      <w:r>
+        <w:t xml:space="preserve">string </w:t>
+      </w:r>
+      <w:proofErr w:type="spellStart"/>
+      <w:r>
+        <w:t>dateRecolte</w:t>
+      </w:r>
+      <w:proofErr w:type="spellEnd"/>
+    </w:p>
+    <w:p>
+      <w:pPr>
+        <w:pStyle w:val="Paragraphedeliste"/>
+        <w:numPr>
+          <w:ilvl w:val="0"/>
+          <w:numId w:val="9"/>
+        </w:numPr>
+        <w:rPr>
+          <w:b/>
+          <w:bCs/>
+        </w:rPr>
+      </w:pPr>
+      <w:r>
+        <w:t xml:space="preserve">string </w:t>
+      </w:r>
+      <w:proofErr w:type="spellStart"/>
+      <w:r>
+        <w:t>nomProduit</w:t>
+      </w:r>
+      <w:proofErr w:type="spellEnd"/>
+    </w:p>
+    <w:p>
+      <w:pPr>
+        <w:pStyle w:val="Paragraphedeliste"/>
+        <w:numPr>
+          <w:ilvl w:val="0"/>
+          <w:numId w:val="9"/>
+        </w:numPr>
+        <w:rPr>
+          <w:b/>
+          <w:bCs/>
+        </w:rPr>
+      </w:pPr>
+      <w:r>
+        <w:t>string scan</w:t>
+      </w:r>
+    </w:p>
+    <w:p>
+      <w:pPr>
+        <w:pStyle w:val="Paragraphedeliste"/>
+        <w:numPr>
+          <w:ilvl w:val="0"/>
+          <w:numId w:val="9"/>
+        </w:numPr>
+        <w:rPr>
+          <w:b/>
+          <w:bCs/>
+        </w:rPr>
+      </w:pPr>
+      <w:r>
+        <w:t xml:space="preserve">string </w:t>
+      </w:r>
+      <w:proofErr w:type="spellStart"/>
+      <w:r>
+        <w:t>adresseEntrepot</w:t>
+      </w:r>
+      <w:proofErr w:type="spellEnd"/>
+    </w:p>
+    <w:p>
+      <w:pPr>
+        <w:rPr>
+          <w:b/>
+          <w:bCs/>
+        </w:rPr>
+      </w:pPr>
+    </w:p>
+    <w:p>
+      <w:pPr>
+        <w:pStyle w:val="Titre1"/>
+      </w:pPr>
+      <w:r>
+        <w:t>MODIFICATION SUR LES SMART CONTRACT</w:t>
+      </w:r>
+    </w:p>
+    <w:p/>
+    <w:p>
+      <w:pPr>
+        <w:pStyle w:val="Sous-titre"/>
+        <w:rPr>
+          <w:u w:val="single"/>
+        </w:rPr>
+      </w:pPr>
+      <w:r>
+        <w:rPr>
+          <w:u w:val="single"/>
+        </w:rPr>
+        <w:lastRenderedPageBreak/>
+        <w:t>ProducteurEnPhaseCulture :</w:t>
+      </w:r>
+    </w:p>
+    <w:p>
+      <w:pPr>
+        <w:pStyle w:val="Paragraphedeliste"/>
+        <w:numPr>
+          <w:ilvl w:val="0"/>
+          <w:numId w:val="5"/>
+        </w:numPr>
         <w:rPr>
           <w:rFonts w:ascii="Consolas" w:hAnsi="Consolas"/>
         </w:rPr>
@@ -335,229 +763,130 @@
         <w:rPr>
           <w:rFonts w:ascii="Consolas" w:hAnsi="Consolas"/>
         </w:rPr>
-        <w:t xml:space="preserve">uint32 idParcelle </w:t>
-      </w:r>
-      <w:r>
+        <w:t>creeParcelle(string _ipfs)</w:t>
+      </w:r>
+    </w:p>
+    <w:p>
+      <w:pPr>
+        <w:pStyle w:val="Paragraphedeliste"/>
+        <w:numPr>
+          <w:ilvl w:val="0"/>
+          <w:numId w:val="5"/>
+        </w:numPr>
         <w:rPr>
           <w:rFonts w:ascii="Consolas" w:hAnsi="Consolas"/>
         </w:rPr>
-        <w:sym w:font="Wingdings" w:char="F0F3"/>
-      </w:r>
+      </w:pPr>
       <w:r>
         <w:rPr>
           <w:rFonts w:ascii="Consolas" w:hAnsi="Consolas"/>
         </w:rPr>
-        <w:t xml:space="preserve"> uint32[] </w:t>
-      </w:r>
+        <w:t>ajoutHashMerkle</w:t>
+      </w:r>
+      <w:r>
+        <w:rPr>
+          <w:rFonts w:ascii="Consolas" w:hAnsi="Consolas"/>
+        </w:rPr>
+        <w:t>Parcelle</w:t>
+      </w:r>
+      <w:r>
+        <w:rPr>
+          <w:rFonts w:ascii="Consolas" w:hAnsi="Consolas"/>
+        </w:rPr>
+        <w:t>(uint32 idParcelle, string hash)</w:t>
+      </w:r>
+    </w:p>
+    <w:p>
+      <w:pPr>
+        <w:pStyle w:val="Paragraphedeliste"/>
+        <w:numPr>
+          <w:ilvl w:val="0"/>
+          <w:numId w:val="6"/>
+        </w:numPr>
+        <w:rPr>
+          <w:rFonts w:ascii="Consolas" w:hAnsi="Consolas"/>
+        </w:rPr>
+      </w:pPr>
+      <w:r>
+        <w:rPr>
+          <w:rFonts w:ascii="Consolas" w:hAnsi="Consolas"/>
+        </w:rPr>
+        <w:t>mettreAJourEtape(...)</w:t>
+      </w:r>
+    </w:p>
+    <w:p>
+      <w:pPr>
+        <w:pStyle w:val="Paragraphedeliste"/>
+        <w:numPr>
+          <w:ilvl w:val="0"/>
+          <w:numId w:val="6"/>
+        </w:numPr>
+        <w:rPr>
+          <w:rFonts w:ascii="Consolas" w:hAnsi="Consolas"/>
+        </w:rPr>
+      </w:pPr>
+      <w:r>
+        <w:rPr>
+          <w:rFonts w:ascii="Consolas" w:hAnsi="Consolas"/>
+        </w:rPr>
+        <w:t>appliquerControlePhytosanitaire</w:t>
+      </w:r>
+      <w:r>
+        <w:rPr>
+          <w:rFonts w:ascii="Consolas" w:hAnsi="Consolas"/>
+        </w:rPr>
+        <w:t>(...)</w:t>
+      </w:r>
+    </w:p>
+    <w:p>
+      <w:pPr>
+        <w:rPr>
+          <w:rFonts w:ascii="Consolas" w:hAnsi="Consolas"/>
+        </w:rPr>
+      </w:pPr>
+    </w:p>
+    <w:p>
+      <w:pPr>
+        <w:pStyle w:val="Sous-titre"/>
+        <w:rPr>
+          <w:u w:val="single"/>
+        </w:rPr>
+      </w:pPr>
+      <w:r>
+        <w:rPr>
+          <w:u w:val="single"/>
+        </w:rPr>
+        <w:t>CollecteurProducteur :</w:t>
+      </w:r>
+    </w:p>
+    <w:p>
+      <w:pPr>
+        <w:pStyle w:val="Paragraphedeliste"/>
+        <w:numPr>
+          <w:ilvl w:val="0"/>
+          <w:numId w:val="7"/>
+        </w:numPr>
+      </w:pPr>
+      <w:r>
+        <w:rPr>
+          <w:rFonts w:ascii="Consolas" w:hAnsi="Consolas"/>
+        </w:rPr>
+        <w:t>ajoutRecolte(uint32[] idParcelle, ...)</w:t>
+      </w:r>
+    </w:p>
+    <w:p>
+      <w:pPr>
+        <w:pStyle w:val="Paragraphedeliste"/>
+        <w:numPr>
+          <w:ilvl w:val="0"/>
+          <w:numId w:val="7"/>
+        </w:numPr>
+      </w:pPr>
       <w:proofErr w:type="spellStart"/>
       <w:r>
         <w:rPr>
           <w:rFonts w:ascii="Consolas" w:hAnsi="Consolas"/>
         </w:rPr>
-        <w:t>idParcelle</w:t>
-      </w:r>
-      <w:proofErr w:type="spellEnd"/>
-    </w:p>
-    <w:p>
-      <w:pPr>
-        <w:rPr>
-          <w:rFonts w:ascii="Consolas" w:hAnsi="Consolas"/>
-        </w:rPr>
-      </w:pPr>
-      <w:r>
-        <w:rPr>
-          <w:rFonts w:ascii="Consolas" w:hAnsi="Consolas"/>
-        </w:rPr>
-        <w:t xml:space="preserve">+ string </w:t>
-      </w:r>
-      <w:proofErr w:type="spellStart"/>
-      <w:r>
-        <w:rPr>
-          <w:rFonts w:ascii="Consolas" w:hAnsi="Consolas"/>
-        </w:rPr>
-        <w:t>hashMerkle</w:t>
-      </w:r>
-      <w:proofErr w:type="spellEnd"/>
-    </w:p>
-    <w:p>
-      <w:pPr>
-        <w:rPr>
-          <w:b/>
-          <w:bCs/>
-        </w:rPr>
-      </w:pPr>
-    </w:p>
-    <w:p>
-      <w:pPr>
-        <w:rPr>
-          <w:b/>
-          <w:bCs/>
-        </w:rPr>
-      </w:pPr>
-    </w:p>
-    <w:p>
-      <w:pPr>
-        <w:pStyle w:val="Titre1"/>
-      </w:pPr>
-      <w:r>
-        <w:t>MODIFICATION SUR LES SMART CONTRACT</w:t>
-      </w:r>
-    </w:p>
-    <w:p/>
-    <w:p>
-      <w:pPr>
-        <w:pStyle w:val="Sous-titre"/>
-        <w:rPr>
-          <w:u w:val="single"/>
-        </w:rPr>
-      </w:pPr>
-      <w:r>
-        <w:rPr>
-          <w:u w:val="single"/>
-        </w:rPr>
-        <w:t>ProducteurEnPhaseCulture :</w:t>
-      </w:r>
-    </w:p>
-    <w:p>
-      <w:pPr>
-        <w:pStyle w:val="Paragraphedeliste"/>
-        <w:numPr>
-          <w:ilvl w:val="0"/>
-          <w:numId w:val="5"/>
-        </w:numPr>
-        <w:rPr>
-          <w:rFonts w:ascii="Consolas" w:hAnsi="Consolas"/>
-        </w:rPr>
-      </w:pPr>
-      <w:r>
-        <w:rPr>
-          <w:rFonts w:ascii="Consolas" w:hAnsi="Consolas"/>
-        </w:rPr>
-        <w:t>creeParcelle(string _ipfs)</w:t>
-      </w:r>
-    </w:p>
-    <w:p>
-      <w:pPr>
-        <w:pStyle w:val="Paragraphedeliste"/>
-        <w:numPr>
-          <w:ilvl w:val="0"/>
-          <w:numId w:val="5"/>
-        </w:numPr>
-        <w:rPr>
-          <w:rFonts w:ascii="Consolas" w:hAnsi="Consolas"/>
-        </w:rPr>
-      </w:pPr>
-      <w:r>
-        <w:rPr>
-          <w:rFonts w:ascii="Consolas" w:hAnsi="Consolas"/>
-        </w:rPr>
-        <w:t>ajoutHashMerkle</w:t>
-      </w:r>
-      <w:r>
-        <w:rPr>
-          <w:rFonts w:ascii="Consolas" w:hAnsi="Consolas"/>
-        </w:rPr>
-        <w:t>Parcelle</w:t>
-      </w:r>
-      <w:r>
-        <w:rPr>
-          <w:rFonts w:ascii="Consolas" w:hAnsi="Consolas"/>
-        </w:rPr>
-        <w:t>(uint32 idParcelle, string hash)</w:t>
-      </w:r>
-    </w:p>
-    <w:p>
-      <w:pPr>
-        <w:pStyle w:val="Paragraphedeliste"/>
-        <w:numPr>
-          <w:ilvl w:val="0"/>
-          <w:numId w:val="6"/>
-        </w:numPr>
-        <w:rPr>
-          <w:rFonts w:ascii="Consolas" w:hAnsi="Consolas"/>
-        </w:rPr>
-      </w:pPr>
-      <w:r>
-        <w:rPr>
-          <w:rFonts w:ascii="Consolas" w:hAnsi="Consolas"/>
-        </w:rPr>
-        <w:t>mettreAJourEtape(...)</w:t>
-      </w:r>
-    </w:p>
-    <w:p>
-      <w:pPr>
-        <w:pStyle w:val="Paragraphedeliste"/>
-        <w:numPr>
-          <w:ilvl w:val="0"/>
-          <w:numId w:val="6"/>
-        </w:numPr>
-        <w:rPr>
-          <w:rFonts w:ascii="Consolas" w:hAnsi="Consolas"/>
-        </w:rPr>
-      </w:pPr>
-      <w:r>
-        <w:rPr>
-          <w:rFonts w:ascii="Consolas" w:hAnsi="Consolas"/>
-        </w:rPr>
-        <w:t>appliquerControlePhytosanitaire</w:t>
-      </w:r>
-      <w:r>
-        <w:rPr>
-          <w:rFonts w:ascii="Consolas" w:hAnsi="Consolas"/>
-        </w:rPr>
-        <w:t>(...)</w:t>
-      </w:r>
-    </w:p>
-    <w:p>
-      <w:pPr>
-        <w:rPr>
-          <w:rFonts w:ascii="Consolas" w:hAnsi="Consolas"/>
-        </w:rPr>
-      </w:pPr>
-    </w:p>
-    <w:p>
-      <w:pPr>
-        <w:pStyle w:val="Sous-titre"/>
-        <w:rPr>
-          <w:u w:val="single"/>
-        </w:rPr>
-      </w:pPr>
-      <w:r>
-        <w:rPr>
-          <w:u w:val="single"/>
-        </w:rPr>
-        <w:t>CollecteurProducteur :</w:t>
-      </w:r>
-    </w:p>
-    <w:p>
-      <w:pPr>
-        <w:pStyle w:val="Paragraphedeliste"/>
-        <w:numPr>
-          <w:ilvl w:val="0"/>
-          <w:numId w:val="7"/>
-        </w:numPr>
-      </w:pPr>
-      <w:r>
-        <w:rPr>
-          <w:rFonts w:ascii="Consolas" w:hAnsi="Consolas"/>
-        </w:rPr>
-        <w:t>ajoutRecolte(uint32[] idParcelle, ...)</w:t>
-      </w:r>
-    </w:p>
-    <w:p>
-      <w:pPr>
-        <w:pStyle w:val="Paragraphedeliste"/>
-        <w:numPr>
-          <w:ilvl w:val="0"/>
-          <w:numId w:val="7"/>
-        </w:numPr>
-      </w:pPr>
-      <w:proofErr w:type="spellStart"/>
-      <w:r>
-        <w:rPr>
-          <w:rFonts w:ascii="Consolas" w:hAnsi="Consolas"/>
-        </w:rPr>
-        <w:lastRenderedPageBreak/>
         <w:t>ajoutHashMerkle</w:t>
       </w:r>
       <w:proofErr w:type="spellEnd"/>
@@ -936,6 +1265,232 @@
     </w:lvl>
   </w:abstractNum>
   <w:abstractNum w:abstractNumId="3" w15:restartNumberingAfterBreak="0">
+    <w:nsid w:val="42144528"/>
+    <w:multiLevelType w:val="hybridMultilevel"/>
+    <w:tmpl w:val="BABE810E"/>
+    <w:lvl w:ilvl="0" w:tplc="20000001">
+      <w:start w:val="1"/>
+      <w:numFmt w:val="bullet"/>
+      <w:lvlText w:val=""/>
+      <w:lvlJc w:val="left"/>
+      <w:pPr>
+        <w:ind w:left="720" w:hanging="360"/>
+      </w:pPr>
+      <w:rPr>
+        <w:rFonts w:ascii="Symbol" w:hAnsi="Symbol" w:hint="default"/>
+      </w:rPr>
+    </w:lvl>
+    <w:lvl w:ilvl="1" w:tplc="20000003" w:tentative="1">
+      <w:start w:val="1"/>
+      <w:numFmt w:val="bullet"/>
+      <w:lvlText w:val="o"/>
+      <w:lvlJc w:val="left"/>
+      <w:pPr>
+        <w:ind w:left="1440" w:hanging="360"/>
+      </w:pPr>
+      <w:rPr>
+        <w:rFonts w:ascii="Courier New" w:hAnsi="Courier New" w:cs="Courier New" w:hint="default"/>
+      </w:rPr>
+    </w:lvl>
+    <w:lvl w:ilvl="2" w:tplc="20000005" w:tentative="1">
+      <w:start w:val="1"/>
+      <w:numFmt w:val="bullet"/>
+      <w:lvlText w:val=""/>
+      <w:lvlJc w:val="left"/>
+      <w:pPr>
+        <w:ind w:left="2160" w:hanging="360"/>
+      </w:pPr>
+      <w:rPr>
+        <w:rFonts w:ascii="Wingdings" w:hAnsi="Wingdings" w:hint="default"/>
+      </w:rPr>
+    </w:lvl>
+    <w:lvl w:ilvl="3" w:tplc="20000001" w:tentative="1">
+      <w:start w:val="1"/>
+      <w:numFmt w:val="bullet"/>
+      <w:lvlText w:val=""/>
+      <w:lvlJc w:val="left"/>
+      <w:pPr>
+        <w:ind w:left="2880" w:hanging="360"/>
+      </w:pPr>
+      <w:rPr>
+        <w:rFonts w:ascii="Symbol" w:hAnsi="Symbol" w:hint="default"/>
+      </w:rPr>
+    </w:lvl>
+    <w:lvl w:ilvl="4" w:tplc="20000003" w:tentative="1">
+      <w:start w:val="1"/>
+      <w:numFmt w:val="bullet"/>
+      <w:lvlText w:val="o"/>
+      <w:lvlJc w:val="left"/>
+      <w:pPr>
+        <w:ind w:left="3600" w:hanging="360"/>
+      </w:pPr>
+      <w:rPr>
+        <w:rFonts w:ascii="Courier New" w:hAnsi="Courier New" w:cs="Courier New" w:hint="default"/>
+      </w:rPr>
+    </w:lvl>
+    <w:lvl w:ilvl="5" w:tplc="20000005" w:tentative="1">
+      <w:start w:val="1"/>
+      <w:numFmt w:val="bullet"/>
+      <w:lvlText w:val=""/>
+      <w:lvlJc w:val="left"/>
+      <w:pPr>
+        <w:ind w:left="4320" w:hanging="360"/>
+      </w:pPr>
+      <w:rPr>
+        <w:rFonts w:ascii="Wingdings" w:hAnsi="Wingdings" w:hint="default"/>
+      </w:rPr>
+    </w:lvl>
+    <w:lvl w:ilvl="6" w:tplc="20000001" w:tentative="1">
+      <w:start w:val="1"/>
+      <w:numFmt w:val="bullet"/>
+      <w:lvlText w:val=""/>
+      <w:lvlJc w:val="left"/>
+      <w:pPr>
+        <w:ind w:left="5040" w:hanging="360"/>
+      </w:pPr>
+      <w:rPr>
+        <w:rFonts w:ascii="Symbol" w:hAnsi="Symbol" w:hint="default"/>
+      </w:rPr>
+    </w:lvl>
+    <w:lvl w:ilvl="7" w:tplc="20000003" w:tentative="1">
+      <w:start w:val="1"/>
+      <w:numFmt w:val="bullet"/>
+      <w:lvlText w:val="o"/>
+      <w:lvlJc w:val="left"/>
+      <w:pPr>
+        <w:ind w:left="5760" w:hanging="360"/>
+      </w:pPr>
+      <w:rPr>
+        <w:rFonts w:ascii="Courier New" w:hAnsi="Courier New" w:cs="Courier New" w:hint="default"/>
+      </w:rPr>
+    </w:lvl>
+    <w:lvl w:ilvl="8" w:tplc="20000005" w:tentative="1">
+      <w:start w:val="1"/>
+      <w:numFmt w:val="bullet"/>
+      <w:lvlText w:val=""/>
+      <w:lvlJc w:val="left"/>
+      <w:pPr>
+        <w:ind w:left="6480" w:hanging="360"/>
+      </w:pPr>
+      <w:rPr>
+        <w:rFonts w:ascii="Wingdings" w:hAnsi="Wingdings" w:hint="default"/>
+      </w:rPr>
+    </w:lvl>
+  </w:abstractNum>
+  <w:abstractNum w:abstractNumId="4" w15:restartNumberingAfterBreak="0">
+    <w:nsid w:val="4BC93309"/>
+    <w:multiLevelType w:val="hybridMultilevel"/>
+    <w:tmpl w:val="4F2A609E"/>
+    <w:lvl w:ilvl="0" w:tplc="20000003">
+      <w:start w:val="1"/>
+      <w:numFmt w:val="bullet"/>
+      <w:lvlText w:val="o"/>
+      <w:lvlJc w:val="left"/>
+      <w:pPr>
+        <w:ind w:left="720" w:hanging="360"/>
+      </w:pPr>
+      <w:rPr>
+        <w:rFonts w:ascii="Courier New" w:hAnsi="Courier New" w:cs="Courier New" w:hint="default"/>
+      </w:rPr>
+    </w:lvl>
+    <w:lvl w:ilvl="1" w:tplc="20000003" w:tentative="1">
+      <w:start w:val="1"/>
+      <w:numFmt w:val="bullet"/>
+      <w:lvlText w:val="o"/>
+      <w:lvlJc w:val="left"/>
+      <w:pPr>
+        <w:ind w:left="1440" w:hanging="360"/>
+      </w:pPr>
+      <w:rPr>
+        <w:rFonts w:ascii="Courier New" w:hAnsi="Courier New" w:cs="Courier New" w:hint="default"/>
+      </w:rPr>
+    </w:lvl>
+    <w:lvl w:ilvl="2" w:tplc="20000005" w:tentative="1">
+      <w:start w:val="1"/>
+      <w:numFmt w:val="bullet"/>
+      <w:lvlText w:val=""/>
+      <w:lvlJc w:val="left"/>
+      <w:pPr>
+        <w:ind w:left="2160" w:hanging="360"/>
+      </w:pPr>
+      <w:rPr>
+        <w:rFonts w:ascii="Wingdings" w:hAnsi="Wingdings" w:hint="default"/>
+      </w:rPr>
+    </w:lvl>
+    <w:lvl w:ilvl="3" w:tplc="20000001" w:tentative="1">
+      <w:start w:val="1"/>
+      <w:numFmt w:val="bullet"/>
+      <w:lvlText w:val=""/>
+      <w:lvlJc w:val="left"/>
+      <w:pPr>
+        <w:ind w:left="2880" w:hanging="360"/>
+      </w:pPr>
+      <w:rPr>
+        <w:rFonts w:ascii="Symbol" w:hAnsi="Symbol" w:hint="default"/>
+      </w:rPr>
+    </w:lvl>
+    <w:lvl w:ilvl="4" w:tplc="20000003" w:tentative="1">
+      <w:start w:val="1"/>
+      <w:numFmt w:val="bullet"/>
+      <w:lvlText w:val="o"/>
+      <w:lvlJc w:val="left"/>
+      <w:pPr>
+        <w:ind w:left="3600" w:hanging="360"/>
+      </w:pPr>
+      <w:rPr>
+        <w:rFonts w:ascii="Courier New" w:hAnsi="Courier New" w:cs="Courier New" w:hint="default"/>
+      </w:rPr>
+    </w:lvl>
+    <w:lvl w:ilvl="5" w:tplc="20000005" w:tentative="1">
+      <w:start w:val="1"/>
+      <w:numFmt w:val="bullet"/>
+      <w:lvlText w:val=""/>
+      <w:lvlJc w:val="left"/>
+      <w:pPr>
+        <w:ind w:left="4320" w:hanging="360"/>
+      </w:pPr>
+      <w:rPr>
+        <w:rFonts w:ascii="Wingdings" w:hAnsi="Wingdings" w:hint="default"/>
+      </w:rPr>
+    </w:lvl>
+    <w:lvl w:ilvl="6" w:tplc="20000001" w:tentative="1">
+      <w:start w:val="1"/>
+      <w:numFmt w:val="bullet"/>
+      <w:lvlText w:val=""/>
+      <w:lvlJc w:val="left"/>
+      <w:pPr>
+        <w:ind w:left="5040" w:hanging="360"/>
+      </w:pPr>
+      <w:rPr>
+        <w:rFonts w:ascii="Symbol" w:hAnsi="Symbol" w:hint="default"/>
+      </w:rPr>
+    </w:lvl>
+    <w:lvl w:ilvl="7" w:tplc="20000003" w:tentative="1">
+      <w:start w:val="1"/>
+      <w:numFmt w:val="bullet"/>
+      <w:lvlText w:val="o"/>
+      <w:lvlJc w:val="left"/>
+      <w:pPr>
+        <w:ind w:left="5760" w:hanging="360"/>
+      </w:pPr>
+      <w:rPr>
+        <w:rFonts w:ascii="Courier New" w:hAnsi="Courier New" w:cs="Courier New" w:hint="default"/>
+      </w:rPr>
+    </w:lvl>
+    <w:lvl w:ilvl="8" w:tplc="20000005" w:tentative="1">
+      <w:start w:val="1"/>
+      <w:numFmt w:val="bullet"/>
+      <w:lvlText w:val=""/>
+      <w:lvlJc w:val="left"/>
+      <w:pPr>
+        <w:ind w:left="6480" w:hanging="360"/>
+      </w:pPr>
+      <w:rPr>
+        <w:rFonts w:ascii="Wingdings" w:hAnsi="Wingdings" w:hint="default"/>
+      </w:rPr>
+    </w:lvl>
+  </w:abstractNum>
+  <w:abstractNum w:abstractNumId="5" w15:restartNumberingAfterBreak="0">
     <w:nsid w:val="4EF66814"/>
     <w:multiLevelType w:val="hybridMultilevel"/>
     <w:tmpl w:val="089A8056"/>
@@ -1048,7 +1603,7 @@
       </w:rPr>
     </w:lvl>
   </w:abstractNum>
-  <w:abstractNum w:abstractNumId="4" w15:restartNumberingAfterBreak="0">
+  <w:abstractNum w:abstractNumId="6" w15:restartNumberingAfterBreak="0">
     <w:nsid w:val="53326069"/>
     <w:multiLevelType w:val="hybridMultilevel"/>
     <w:tmpl w:val="50564500"/>
@@ -1162,7 +1717,7 @@
       </w:rPr>
     </w:lvl>
   </w:abstractNum>
-  <w:abstractNum w:abstractNumId="5" w15:restartNumberingAfterBreak="0">
+  <w:abstractNum w:abstractNumId="7" w15:restartNumberingAfterBreak="0">
     <w:nsid w:val="643348AE"/>
     <w:multiLevelType w:val="hybridMultilevel"/>
     <w:tmpl w:val="F5043E02"/>
@@ -1275,7 +1830,7 @@
       </w:rPr>
     </w:lvl>
   </w:abstractNum>
-  <w:abstractNum w:abstractNumId="6" w15:restartNumberingAfterBreak="0">
+  <w:abstractNum w:abstractNumId="8" w15:restartNumberingAfterBreak="0">
     <w:nsid w:val="69B62C41"/>
     <w:multiLevelType w:val="hybridMultilevel"/>
     <w:tmpl w:val="8632C70E"/>
@@ -1393,22 +1948,28 @@
     <w:abstractNumId w:val="0"/>
   </w:num>
   <w:num w:numId="2" w16cid:durableId="733116475">
-    <w:abstractNumId w:val="3"/>
+    <w:abstractNumId w:val="5"/>
   </w:num>
   <w:num w:numId="3" w16cid:durableId="747463792">
-    <w:abstractNumId w:val="5"/>
+    <w:abstractNumId w:val="7"/>
   </w:num>
   <w:num w:numId="4" w16cid:durableId="667640185">
     <w:abstractNumId w:val="2"/>
   </w:num>
   <w:num w:numId="5" w16cid:durableId="843591037">
-    <w:abstractNumId w:val="4"/>
+    <w:abstractNumId w:val="6"/>
   </w:num>
   <w:num w:numId="6" w16cid:durableId="685059637">
-    <w:abstractNumId w:val="6"/>
+    <w:abstractNumId w:val="8"/>
   </w:num>
   <w:num w:numId="7" w16cid:durableId="1597010845">
     <w:abstractNumId w:val="1"/>
+  </w:num>
+  <w:num w:numId="8" w16cid:durableId="1730229786">
+    <w:abstractNumId w:val="3"/>
+  </w:num>
+  <w:num w:numId="9" w16cid:durableId="1117215311">
+    <w:abstractNumId w:val="4"/>
   </w:num>
 </w:numbering>
 </file>
@@ -1864,7 +2425,6 @@
   <w:style w:type="character" w:default="1" w:styleId="Policepardfaut">
     <w:name w:val="Default Paragraph Font"/>
     <w:uiPriority w:val="1"/>
-    <w:semiHidden/>
     <w:unhideWhenUsed/>
   </w:style>
   <w:style w:type="table" w:default="1" w:styleId="TableauNormal">

</xml_diff>